<commit_message>
hier is het kleurenschema een beetje anders
</commit_message>
<xml_diff>
--- a/De-poster.docx
+++ b/De-poster.docx
@@ -1,7 +1,7 @@
 
 <file path=word/document.xml><?xml version="1.0" encoding="utf-8"?>
 <w:document xmlns:wpc="http://schemas.microsoft.com/office/word/2010/wordprocessingCanvas" xmlns:cx="http://schemas.microsoft.com/office/drawing/2014/chartex" xmlns:cx1="http://schemas.microsoft.com/office/drawing/2015/9/8/chartex" xmlns:cx2="http://schemas.microsoft.com/office/drawing/2015/10/21/chartex" xmlns:cx3="http://schemas.microsoft.com/office/drawing/2016/5/9/chartex" xmlns:cx4="http://schemas.microsoft.com/office/drawing/2016/5/10/chartex" xmlns:cx5="http://schemas.microsoft.com/office/drawing/2016/5/11/chartex" xmlns:cx6="http://schemas.microsoft.com/office/drawing/2016/5/12/chartex" xmlns:cx7="http://schemas.microsoft.com/office/drawing/2016/5/13/chartex" xmlns:cx8="http://schemas.microsoft.com/office/drawing/2016/5/14/chartex" xmlns:mc="http://schemas.openxmlformats.org/markup-compatibility/2006" xmlns:aink="http://schemas.microsoft.com/office/drawing/2016/ink" xmlns:am3d="http://schemas.microsoft.com/office/drawing/2017/model3d" xmlns:o="urn:schemas-microsoft-com:office:office" xmlns:r="http://schemas.openxmlformats.org/officeDocument/2006/relationships" xmlns:m="http://schemas.openxmlformats.org/officeDocument/2006/math" xmlns:v="urn:schemas-microsoft-com:vml" xmlns:wp14="http://schemas.microsoft.com/office/word/2010/wordprocessingDrawing" xmlns:wp="http://schemas.openxmlformats.org/drawingml/2006/wordprocessingDrawing" xmlns:w10="urn:schemas-microsoft-com:office:word" xmlns:w="http://schemas.openxmlformats.org/wordprocessingml/2006/main" xmlns:w14="http://schemas.microsoft.com/office/word/2010/wordml" xmlns:w15="http://schemas.microsoft.com/office/word/2012/wordml" xmlns:w16cid="http://schemas.microsoft.com/office/word/2016/wordml/cid" xmlns:w16se="http://schemas.microsoft.com/office/word/2015/wordml/symex" xmlns:wpg="http://schemas.microsoft.com/office/word/2010/wordprocessingGroup" xmlns:wpi="http://schemas.microsoft.com/office/word/2010/wordprocessingInk" xmlns:wne="http://schemas.microsoft.com/office/word/2006/wordml" xmlns:wps="http://schemas.microsoft.com/office/word/2010/wordprocessingShape" mc:Ignorable="w14 w15 w16se w16cid wp14">
-  <w:background w:color="E8F3D3" w:themeColor="accent2" w:themeTint="33"/>
+  <w:background w:color="E6E6F3" w:themeColor="accent2" w:themeTint="33"/>
   <w:body>
     <w:p>
       <w:pPr>
@@ -10,6 +10,7 @@
       <w:r>
         <w:rPr>
           <w:noProof/>
+          <w:color w:val="230FB9"/>
         </w:rPr>
         <mc:AlternateContent>
           <mc:Choice Requires="wps">
@@ -23,7 +24,7 @@
                   <wp:posOffset>571500</wp:posOffset>
                 </wp:positionV>
                 <wp:extent cx="5915025" cy="1404620"/>
-                <wp:effectExtent l="0" t="0" r="28575" b="10160"/>
+                <wp:effectExtent l="0" t="0" r="28575" b="22860"/>
                 <wp:wrapSquare wrapText="bothSides"/>
                 <wp:docPr id="217" name="Text Box 2"/>
                 <wp:cNvGraphicFramePr>
@@ -48,7 +49,7 @@
                         </a:solidFill>
                         <a:ln w="9525">
                           <a:solidFill>
-                            <a:schemeClr val="accent1"/>
+                            <a:srgbClr val="230FB9"/>
                           </a:solidFill>
                           <a:miter lim="800000"/>
                           <a:headEnd/>
@@ -110,7 +111,7 @@
                 <v:stroke joinstyle="miter"/>
                 <v:path gradientshapeok="t" o:connecttype="rect"/>
               </v:shapetype>
-              <v:shape id="Text Box 2" o:spid="_x0000_s1026" type="#_x0000_t202" style="position:absolute;margin-left:0;margin-top:45pt;width:465.75pt;height:110.6pt;z-index:251660288;visibility:visible;mso-wrap-style:square;mso-width-percent:0;mso-height-percent:200;mso-wrap-distance-left:9pt;mso-wrap-distance-top:3.6pt;mso-wrap-distance-right:9pt;mso-wrap-distance-bottom:3.6pt;mso-position-horizontal:absolute;mso-position-horizontal-relative:margin;mso-position-vertical:absolute;mso-position-vertical-relative:text;mso-width-percent:0;mso-height-percent:200;mso-width-relative:margin;mso-height-relative:margin;v-text-anchor:top" o:gfxdata="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" strokecolor="#549e39 [3204]">
+              <v:shape id="Text Box 2" o:spid="_x0000_s1026" type="#_x0000_t202" style="position:absolute;margin-left:0;margin-top:45pt;width:465.75pt;height:110.6pt;z-index:251660288;visibility:visible;mso-wrap-style:square;mso-width-percent:0;mso-height-percent:200;mso-wrap-distance-left:9pt;mso-wrap-distance-top:3.6pt;mso-wrap-distance-right:9pt;mso-wrap-distance-bottom:3.6pt;mso-position-horizontal:absolute;mso-position-horizontal-relative:margin;mso-position-vertical:absolute;mso-position-vertical-relative:text;mso-width-percent:0;mso-height-percent:200;mso-width-relative:margin;mso-height-relative:margin;v-text-anchor:top" o:gfxdata="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" strokecolor="#230fb9">
                 <v:textbox style="mso-fit-shape-to-text:t">
                   <w:txbxContent>
                     <w:p>
@@ -154,6 +155,7 @@
       <w:r>
         <w:rPr>
           <w:noProof/>
+          <w:color w:val="230FB9"/>
         </w:rPr>
         <mc:AlternateContent>
           <mc:Choice Requires="wps">
@@ -192,7 +194,7 @@
                         </a:solidFill>
                         <a:ln w="9525">
                           <a:solidFill>
-                            <a:schemeClr val="accent1"/>
+                            <a:srgbClr val="230FB9"/>
                           </a:solidFill>
                           <a:miter lim="800000"/>
                           <a:headEnd/>
@@ -204,15 +206,21 @@
                           <w:p>
                             <w:pPr>
                               <w:pStyle w:val="Heading2"/>
+                              <w:rPr>
+                                <w:color w:val="230FB9"/>
+                              </w:rPr>
                             </w:pPr>
                             <w:r>
-                              <w:t>Gemaakt door: Quinten de Leeuw &amp;</w:t>
-                            </w:r>
-                            <w:r>
-                              <w:t xml:space="preserve"> Divya </w:t>
+                              <w:rPr>
+                                <w:color w:val="230FB9"/>
+                              </w:rPr>
+                              <w:t xml:space="preserve">Gemaakt door: Quinten de Leeuw &amp; Divya </w:t>
                             </w:r>
                             <w:proofErr w:type="spellStart"/>
                             <w:r>
+                              <w:rPr>
+                                <w:color w:val="230FB9"/>
+                              </w:rPr>
                               <w:t>Bhulai</w:t>
                             </w:r>
                             <w:proofErr w:type="spellEnd"/>
@@ -236,21 +244,27 @@
           </mc:Choice>
           <mc:Fallback>
             <w:pict>
-              <v:shape id="_x0000_s1027" type="#_x0000_t202" style="position:absolute;margin-left:134.7pt;margin-top:0;width:185.9pt;height:110.6pt;z-index:251664384;visibility:visible;mso-wrap-style:square;mso-width-percent:400;mso-height-percent:200;mso-wrap-distance-left:9pt;mso-wrap-distance-top:3.6pt;mso-wrap-distance-right:9pt;mso-wrap-distance-bottom:3.6pt;mso-position-horizontal:right;mso-position-horizontal-relative:margin;mso-position-vertical:absolute;mso-position-vertical-relative:text;mso-width-percent:400;mso-height-percent:200;mso-width-relative:margin;mso-height-relative:margin;v-text-anchor:top" o:gfxdata="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" strokecolor="#549e39 [3204]">
+              <v:shape id="_x0000_s1027" type="#_x0000_t202" style="position:absolute;margin-left:134.7pt;margin-top:0;width:185.9pt;height:110.6pt;z-index:251664384;visibility:visible;mso-wrap-style:square;mso-width-percent:400;mso-height-percent:200;mso-wrap-distance-left:9pt;mso-wrap-distance-top:3.6pt;mso-wrap-distance-right:9pt;mso-wrap-distance-bottom:3.6pt;mso-position-horizontal:right;mso-position-horizontal-relative:margin;mso-position-vertical:absolute;mso-position-vertical-relative:text;mso-width-percent:400;mso-height-percent:200;mso-width-relative:margin;mso-height-relative:margin;v-text-anchor:top" o:gfxdata="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" strokecolor="#230fb9">
                 <v:textbox style="mso-fit-shape-to-text:t">
                   <w:txbxContent>
                     <w:p>
                       <w:pPr>
                         <w:pStyle w:val="Heading2"/>
+                        <w:rPr>
+                          <w:color w:val="230FB9"/>
+                        </w:rPr>
                       </w:pPr>
                       <w:r>
-                        <w:t>Gemaakt door: Quinten de Leeuw &amp;</w:t>
-                      </w:r>
-                      <w:r>
-                        <w:t xml:space="preserve"> Divya </w:t>
+                        <w:rPr>
+                          <w:color w:val="230FB9"/>
+                        </w:rPr>
+                        <w:t xml:space="preserve">Gemaakt door: Quinten de Leeuw &amp; Divya </w:t>
                       </w:r>
                       <w:proofErr w:type="spellStart"/>
                       <w:r>
+                        <w:rPr>
+                          <w:color w:val="230FB9"/>
+                        </w:rPr>
                         <w:t>Bhulai</w:t>
                       </w:r>
                       <w:proofErr w:type="spellEnd"/>
@@ -264,10 +278,17 @@
         </mc:AlternateContent>
       </w:r>
       <w:r>
-        <w:t xml:space="preserve">De website </w:t>
+        <w:rPr>
+          <w:color w:val="230FB9"/>
+        </w:rPr>
+        <w:t>De website</w:t>
+      </w:r>
+      <w:r>
+        <w:t xml:space="preserve"> </w:t>
       </w:r>
     </w:p>
     <w:p>
+      <w:bookmarkStart w:id="0" w:name="_GoBack"/>
       <w:r>
         <w:rPr>
           <w:noProof/>
@@ -317,7 +338,7 @@
                     </a:prstGeom>
                     <a:ln>
                       <a:solidFill>
-                        <a:schemeClr val="accent1"/>
+                        <a:srgbClr val="230FB9"/>
                       </a:solidFill>
                     </a:ln>
                   </pic:spPr>
@@ -333,6 +354,7 @@
           </wp:anchor>
         </w:drawing>
       </w:r>
+      <w:bookmarkEnd w:id="0"/>
       <w:r>
         <w:rPr>
           <w:noProof/>
@@ -400,8 +422,6 @@
         <w:pStyle w:val="Heading1"/>
         <w:jc w:val="center"/>
       </w:pPr>
-      <w:bookmarkStart w:id="0" w:name="_GoBack"/>
-      <w:bookmarkEnd w:id="0"/>
     </w:p>
     <w:p>
       <w:pPr>
@@ -424,10 +444,14 @@
       <w:pPr>
         <w:pStyle w:val="Heading1"/>
         <w:jc w:val="center"/>
+        <w:rPr>
+          <w:color w:val="230FB9"/>
+        </w:rPr>
       </w:pPr>
       <w:r>
         <w:rPr>
           <w:noProof/>
+          <w:color w:val="230FB9"/>
         </w:rPr>
         <w:drawing>
           <wp:anchor distT="0" distB="0" distL="114300" distR="114300" simplePos="0" relativeHeight="251661312" behindDoc="1" locked="0" layoutInCell="1" allowOverlap="1" wp14:anchorId="21D6E085">
@@ -482,6 +506,7 @@
       <w:r>
         <w:rPr>
           <w:noProof/>
+          <w:color w:val="230FB9"/>
         </w:rPr>
         <w:drawing>
           <wp:anchor distT="0" distB="0" distL="114300" distR="114300" simplePos="0" relativeHeight="251662336" behindDoc="1" locked="0" layoutInCell="1" allowOverlap="1" wp14:anchorId="12AF7D7D">
@@ -534,20 +559,35 @@
         </w:drawing>
       </w:r>
       <w:r>
+        <w:rPr>
+          <w:color w:val="230FB9"/>
+        </w:rPr>
         <w:t xml:space="preserve">De </w:t>
       </w:r>
       <w:proofErr w:type="spellStart"/>
       <w:r>
+        <w:rPr>
+          <w:color w:val="230FB9"/>
+        </w:rPr>
         <w:t>Wireframes</w:t>
       </w:r>
       <w:proofErr w:type="spellEnd"/>
       <w:r>
+        <w:rPr>
+          <w:color w:val="230FB9"/>
+        </w:rPr>
         <w:t xml:space="preserve"> </w:t>
       </w:r>
       <w:r>
+        <w:rPr>
+          <w:color w:val="230FB9"/>
+        </w:rPr>
         <w:br/>
       </w:r>
       <w:r>
+        <w:rPr>
+          <w:color w:val="230FB9"/>
+        </w:rPr>
         <w:t>(de ideeën voor de website)</w:t>
       </w:r>
     </w:p>
@@ -648,7 +688,7 @@
                         </a:solidFill>
                         <a:ln w="9525">
                           <a:solidFill>
-                            <a:schemeClr val="accent1"/>
+                            <a:srgbClr val="230FB9"/>
                           </a:solidFill>
                           <a:miter lim="800000"/>
                           <a:headEnd/>
@@ -710,7 +750,7 @@
           </mc:Choice>
           <mc:Fallback>
             <w:pict>
-              <v:shape w14:anchorId="0CA610C8" id="_x0000_s1028" type="#_x0000_t202" style="position:absolute;margin-left:0;margin-top:5.45pt;width:224.25pt;height:111.75pt;z-index:251670528;visibility:visible;mso-wrap-style:square;mso-width-percent:0;mso-height-percent:0;mso-wrap-distance-left:9pt;mso-wrap-distance-top:3.6pt;mso-wrap-distance-right:9pt;mso-wrap-distance-bottom:3.6pt;mso-position-horizontal:center;mso-position-horizontal-relative:margin;mso-position-vertical:absolute;mso-position-vertical-relative:text;mso-width-percent:0;mso-height-percent:0;mso-width-relative:margin;mso-height-relative:margin;v-text-anchor:top" o:gfxdata="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" strokecolor="#549e39 [3204]">
+              <v:shape w14:anchorId="0CA610C8" id="_x0000_s1028" type="#_x0000_t202" style="position:absolute;margin-left:0;margin-top:5.45pt;width:224.25pt;height:111.75pt;z-index:251670528;visibility:visible;mso-wrap-style:square;mso-width-percent:0;mso-height-percent:0;mso-wrap-distance-left:9pt;mso-wrap-distance-top:3.6pt;mso-wrap-distance-right:9pt;mso-wrap-distance-bottom:3.6pt;mso-position-horizontal:center;mso-position-horizontal-relative:margin;mso-position-vertical:absolute;mso-position-vertical-relative:text;mso-width-percent:0;mso-height-percent:0;mso-width-relative:margin;mso-height-relative:margin;v-text-anchor:top" o:gfxdata="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" strokecolor="#230fb9">
                 <v:textbox>
                   <w:txbxContent>
                     <w:p>
@@ -1185,7 +1225,7 @@
     </w:pPr>
     <w:rPr>
       <w:rFonts w:asciiTheme="majorHAnsi" w:eastAsiaTheme="majorEastAsia" w:hAnsiTheme="majorHAnsi" w:cstheme="majorBidi"/>
-      <w:color w:val="3E762A" w:themeColor="accent1" w:themeShade="BF"/>
+      <w:color w:val="864EA8" w:themeColor="accent1" w:themeShade="BF"/>
       <w:sz w:val="32"/>
       <w:szCs w:val="32"/>
     </w:rPr>
@@ -1207,7 +1247,7 @@
     </w:pPr>
     <w:rPr>
       <w:rFonts w:asciiTheme="majorHAnsi" w:eastAsiaTheme="majorEastAsia" w:hAnsiTheme="majorHAnsi" w:cstheme="majorBidi"/>
-      <w:color w:val="3E762A" w:themeColor="accent1" w:themeShade="BF"/>
+      <w:color w:val="864EA8" w:themeColor="accent1" w:themeShade="BF"/>
       <w:sz w:val="26"/>
       <w:szCs w:val="26"/>
     </w:rPr>
@@ -1247,7 +1287,7 @@
     <w:rsid w:val="005B7277"/>
     <w:rPr>
       <w:rFonts w:asciiTheme="majorHAnsi" w:eastAsiaTheme="majorEastAsia" w:hAnsiTheme="majorHAnsi" w:cstheme="majorBidi"/>
-      <w:color w:val="3E762A" w:themeColor="accent1" w:themeShade="BF"/>
+      <w:color w:val="864EA8" w:themeColor="accent1" w:themeShade="BF"/>
       <w:sz w:val="32"/>
       <w:szCs w:val="32"/>
       <w:lang w:val="nl-NL"/>
@@ -1261,7 +1301,7 @@
     <w:rsid w:val="00CB4FD8"/>
     <w:rPr>
       <w:rFonts w:asciiTheme="majorHAnsi" w:eastAsiaTheme="majorEastAsia" w:hAnsiTheme="majorHAnsi" w:cstheme="majorBidi"/>
-      <w:color w:val="3E762A" w:themeColor="accent1" w:themeShade="BF"/>
+      <w:color w:val="864EA8" w:themeColor="accent1" w:themeShade="BF"/>
       <w:sz w:val="26"/>
       <w:szCs w:val="26"/>
       <w:lang w:val="nl-NL"/>
@@ -1273,7 +1313,7 @@
 <file path=word/theme/theme1.xml><?xml version="1.0" encoding="utf-8"?>
 <a:theme xmlns:a="http://schemas.openxmlformats.org/drawingml/2006/main" name="Damask">
   <a:themeElements>
-    <a:clrScheme name="Green">
+    <a:clrScheme name="Violet">
       <a:dk1>
         <a:sysClr val="windowText" lastClr="000000"/>
       </a:dk1>
@@ -1281,34 +1321,34 @@
         <a:sysClr val="window" lastClr="FFFFFF"/>
       </a:lt1>
       <a:dk2>
-        <a:srgbClr val="455F51"/>
+        <a:srgbClr val="373545"/>
       </a:dk2>
       <a:lt2>
-        <a:srgbClr val="E3DED1"/>
+        <a:srgbClr val="DCD8DC"/>
       </a:lt2>
       <a:accent1>
-        <a:srgbClr val="549E39"/>
+        <a:srgbClr val="AD84C6"/>
       </a:accent1>
       <a:accent2>
-        <a:srgbClr val="8AB833"/>
+        <a:srgbClr val="8784C7"/>
       </a:accent2>
       <a:accent3>
-        <a:srgbClr val="C0CF3A"/>
+        <a:srgbClr val="5D739A"/>
       </a:accent3>
       <a:accent4>
-        <a:srgbClr val="029676"/>
+        <a:srgbClr val="6997AF"/>
       </a:accent4>
       <a:accent5>
-        <a:srgbClr val="4AB5C4"/>
+        <a:srgbClr val="84ACB6"/>
       </a:accent5>
       <a:accent6>
-        <a:srgbClr val="0989B1"/>
+        <a:srgbClr val="6F8183"/>
       </a:accent6>
       <a:hlink>
-        <a:srgbClr val="6B9F25"/>
+        <a:srgbClr val="69A020"/>
       </a:hlink>
       <a:folHlink>
-        <a:srgbClr val="BA6906"/>
+        <a:srgbClr val="8C8C8C"/>
       </a:folHlink>
     </a:clrScheme>
     <a:fontScheme name="Damask">
@@ -1505,7 +1545,7 @@
 </file>
 
 <file path=customXml/itemProps1.xml><?xml version="1.0" encoding="utf-8"?>
-<ds:datastoreItem xmlns:ds="http://schemas.openxmlformats.org/officeDocument/2006/customXml" ds:itemID="{9A3E8162-7A33-4748-B7D6-627BE263807B}">
+<ds:datastoreItem xmlns:ds="http://schemas.openxmlformats.org/officeDocument/2006/customXml" ds:itemID="{73FBC532-020D-4DD8-9180-BBC9F6564E0B}">
   <ds:schemaRefs>
     <ds:schemaRef ds:uri="http://schemas.openxmlformats.org/officeDocument/2006/bibliography"/>
   </ds:schemaRefs>

</xml_diff>